<commit_message>
agregar rango a tabla
</commit_message>
<xml_diff>
--- a/output/tabla_resumen2.docx
+++ b/output/tabla_resumen2.docx
@@ -19,9 +19,9 @@
       </w:tblPr>
       <w:tblGrid>
         <w:gridCol w:w="4678"/>
-        <w:gridCol w:w="1134"/>
-        <w:gridCol w:w="1276"/>
-        <w:gridCol w:w="1115"/>
+        <w:gridCol w:w="851"/>
+        <w:gridCol w:w="992"/>
+        <w:gridCol w:w="1682"/>
         <w:gridCol w:w="1157"/>
       </w:tblGrid>
       <w:tr>
@@ -57,7 +57,7 @@
         </w:tc>
         <w:tc>
           <w:tcPr>
-            <w:tcW w:w="1134" w:type="dxa"/>
+            <w:tcW w:w="851" w:type="dxa"/>
             <w:tcBorders>
               <w:top w:val="single" w:sz="4" w:space="0" w:color="auto"/>
               <w:bottom w:val="single" w:sz="4" w:space="0" w:color="auto"/>
@@ -87,7 +87,7 @@
         </w:tc>
         <w:tc>
           <w:tcPr>
-            <w:tcW w:w="1276" w:type="dxa"/>
+            <w:tcW w:w="992" w:type="dxa"/>
             <w:tcBorders>
               <w:top w:val="single" w:sz="4" w:space="0" w:color="auto"/>
               <w:bottom w:val="single" w:sz="4" w:space="0" w:color="auto"/>
@@ -117,7 +117,7 @@
         </w:tc>
         <w:tc>
           <w:tcPr>
-            <w:tcW w:w="1115" w:type="dxa"/>
+            <w:tcW w:w="1682" w:type="dxa"/>
             <w:tcBorders>
               <w:top w:val="single" w:sz="4" w:space="0" w:color="auto"/>
               <w:bottom w:val="single" w:sz="4" w:space="0" w:color="auto"/>
@@ -214,7 +214,7 @@
         </w:tc>
         <w:tc>
           <w:tcPr>
-            <w:tcW w:w="1134" w:type="dxa"/>
+            <w:tcW w:w="851" w:type="dxa"/>
             <w:tcBorders>
               <w:top w:val="single" w:sz="4" w:space="0" w:color="auto"/>
             </w:tcBorders>
@@ -233,21 +233,13 @@
                 <w:sz w:val="20"/>
                 <w:szCs w:val="20"/>
               </w:rPr>
-              <w:t>2</w:t>
-            </w:r>
-            <w:r>
-              <w:rPr>
-                <w:rFonts w:ascii="Times New Roman" w:hAnsi="Times New Roman" w:cs="Times New Roman"/>
-                <w:sz w:val="20"/>
-                <w:szCs w:val="20"/>
-              </w:rPr>
-              <w:t>.0</w:t>
-            </w:r>
-          </w:p>
-        </w:tc>
-        <w:tc>
-          <w:tcPr>
-            <w:tcW w:w="1276" w:type="dxa"/>
+              <w:t>1.95</w:t>
+            </w:r>
+          </w:p>
+        </w:tc>
+        <w:tc>
+          <w:tcPr>
+            <w:tcW w:w="992" w:type="dxa"/>
             <w:tcBorders>
               <w:top w:val="single" w:sz="4" w:space="0" w:color="auto"/>
             </w:tcBorders>
@@ -274,13 +266,29 @@
                 <w:sz w:val="20"/>
                 <w:szCs w:val="20"/>
               </w:rPr>
-              <w:t>.1</w:t>
-            </w:r>
-          </w:p>
-        </w:tc>
-        <w:tc>
-          <w:tcPr>
-            <w:tcW w:w="1115" w:type="dxa"/>
+              <w:t>.</w:t>
+            </w:r>
+            <w:r>
+              <w:rPr>
+                <w:rFonts w:ascii="Times New Roman" w:hAnsi="Times New Roman" w:cs="Times New Roman"/>
+                <w:sz w:val="20"/>
+                <w:szCs w:val="20"/>
+              </w:rPr>
+              <w:t>1</w:t>
+            </w:r>
+            <w:r>
+              <w:rPr>
+                <w:rFonts w:ascii="Times New Roman" w:hAnsi="Times New Roman" w:cs="Times New Roman"/>
+                <w:sz w:val="20"/>
+                <w:szCs w:val="20"/>
+              </w:rPr>
+              <w:t>1</w:t>
+            </w:r>
+          </w:p>
+        </w:tc>
+        <w:tc>
+          <w:tcPr>
+            <w:tcW w:w="1682" w:type="dxa"/>
             <w:tcBorders>
               <w:top w:val="single" w:sz="4" w:space="0" w:color="auto"/>
             </w:tcBorders>
@@ -293,6 +301,14 @@
                 <w:szCs w:val="20"/>
               </w:rPr>
             </w:pPr>
+            <w:r>
+              <w:rPr>
+                <w:rFonts w:ascii="Times New Roman" w:hAnsi="Times New Roman" w:cs="Times New Roman"/>
+                <w:sz w:val="20"/>
+                <w:szCs w:val="20"/>
+              </w:rPr>
+              <w:t>-3.47 &lt; 1.9 &lt; 8.29</w:t>
+            </w:r>
           </w:p>
         </w:tc>
         <w:tc>
@@ -338,7 +354,7 @@
         </w:tc>
         <w:tc>
           <w:tcPr>
-            <w:tcW w:w="1134" w:type="dxa"/>
+            <w:tcW w:w="851" w:type="dxa"/>
           </w:tcPr>
           <w:p>
             <w:pPr>
@@ -356,11 +372,19 @@
               </w:rPr>
               <w:t>1.3</w:t>
             </w:r>
-          </w:p>
-        </w:tc>
-        <w:tc>
-          <w:tcPr>
-            <w:tcW w:w="1276" w:type="dxa"/>
+            <w:r>
+              <w:rPr>
+                <w:rFonts w:ascii="Times New Roman" w:hAnsi="Times New Roman" w:cs="Times New Roman"/>
+                <w:sz w:val="20"/>
+                <w:szCs w:val="20"/>
+              </w:rPr>
+              <w:t>5</w:t>
+            </w:r>
+          </w:p>
+        </w:tc>
+        <w:tc>
+          <w:tcPr>
+            <w:tcW w:w="992" w:type="dxa"/>
           </w:tcPr>
           <w:p>
             <w:pPr>
@@ -378,20 +402,36 @@
               </w:rPr>
               <w:t>0.8</w:t>
             </w:r>
-          </w:p>
-        </w:tc>
-        <w:tc>
-          <w:tcPr>
-            <w:tcW w:w="1115" w:type="dxa"/>
-          </w:tcPr>
-          <w:p>
-            <w:pPr>
-              <w:rPr>
-                <w:rFonts w:ascii="Times New Roman" w:hAnsi="Times New Roman" w:cs="Times New Roman"/>
-                <w:sz w:val="20"/>
-                <w:szCs w:val="20"/>
-              </w:rPr>
-            </w:pPr>
+            <w:r>
+              <w:rPr>
+                <w:rFonts w:ascii="Times New Roman" w:hAnsi="Times New Roman" w:cs="Times New Roman"/>
+                <w:sz w:val="20"/>
+                <w:szCs w:val="20"/>
+              </w:rPr>
+              <w:t>3</w:t>
+            </w:r>
+          </w:p>
+        </w:tc>
+        <w:tc>
+          <w:tcPr>
+            <w:tcW w:w="1682" w:type="dxa"/>
+          </w:tcPr>
+          <w:p>
+            <w:pPr>
+              <w:rPr>
+                <w:rFonts w:ascii="Times New Roman" w:hAnsi="Times New Roman" w:cs="Times New Roman"/>
+                <w:sz w:val="20"/>
+                <w:szCs w:val="20"/>
+              </w:rPr>
+            </w:pPr>
+            <w:r>
+              <w:rPr>
+                <w:rFonts w:ascii="Times New Roman" w:hAnsi="Times New Roman" w:cs="Times New Roman"/>
+                <w:sz w:val="20"/>
+                <w:szCs w:val="20"/>
+              </w:rPr>
+              <w:t>1 &lt; 1 &lt; 5</w:t>
+            </w:r>
           </w:p>
         </w:tc>
         <w:tc>
@@ -441,35 +481,35 @@
         </w:tc>
         <w:tc>
           <w:tcPr>
-            <w:tcW w:w="1134" w:type="dxa"/>
-          </w:tcPr>
-          <w:p>
-            <w:pPr>
-              <w:rPr>
-                <w:rFonts w:ascii="Times New Roman" w:hAnsi="Times New Roman" w:cs="Times New Roman"/>
-                <w:sz w:val="20"/>
-                <w:szCs w:val="20"/>
-              </w:rPr>
-            </w:pPr>
-          </w:p>
-        </w:tc>
-        <w:tc>
-          <w:tcPr>
-            <w:tcW w:w="1276" w:type="dxa"/>
-          </w:tcPr>
-          <w:p>
-            <w:pPr>
-              <w:rPr>
-                <w:rFonts w:ascii="Times New Roman" w:hAnsi="Times New Roman" w:cs="Times New Roman"/>
-                <w:sz w:val="20"/>
-                <w:szCs w:val="20"/>
-              </w:rPr>
-            </w:pPr>
-          </w:p>
-        </w:tc>
-        <w:tc>
-          <w:tcPr>
-            <w:tcW w:w="1115" w:type="dxa"/>
+            <w:tcW w:w="851" w:type="dxa"/>
+          </w:tcPr>
+          <w:p>
+            <w:pPr>
+              <w:rPr>
+                <w:rFonts w:ascii="Times New Roman" w:hAnsi="Times New Roman" w:cs="Times New Roman"/>
+                <w:sz w:val="20"/>
+                <w:szCs w:val="20"/>
+              </w:rPr>
+            </w:pPr>
+          </w:p>
+        </w:tc>
+        <w:tc>
+          <w:tcPr>
+            <w:tcW w:w="992" w:type="dxa"/>
+          </w:tcPr>
+          <w:p>
+            <w:pPr>
+              <w:rPr>
+                <w:rFonts w:ascii="Times New Roman" w:hAnsi="Times New Roman" w:cs="Times New Roman"/>
+                <w:sz w:val="20"/>
+                <w:szCs w:val="20"/>
+              </w:rPr>
+            </w:pPr>
+          </w:p>
+        </w:tc>
+        <w:tc>
+          <w:tcPr>
+            <w:tcW w:w="1682" w:type="dxa"/>
           </w:tcPr>
           <w:p>
             <w:pPr>
@@ -531,35 +571,35 @@
         </w:tc>
         <w:tc>
           <w:tcPr>
-            <w:tcW w:w="1134" w:type="dxa"/>
-          </w:tcPr>
-          <w:p>
-            <w:pPr>
-              <w:rPr>
-                <w:rFonts w:ascii="Times New Roman" w:hAnsi="Times New Roman" w:cs="Times New Roman"/>
-                <w:sz w:val="20"/>
-                <w:szCs w:val="20"/>
-              </w:rPr>
-            </w:pPr>
-          </w:p>
-        </w:tc>
-        <w:tc>
-          <w:tcPr>
-            <w:tcW w:w="1276" w:type="dxa"/>
-          </w:tcPr>
-          <w:p>
-            <w:pPr>
-              <w:rPr>
-                <w:rFonts w:ascii="Times New Roman" w:hAnsi="Times New Roman" w:cs="Times New Roman"/>
-                <w:sz w:val="20"/>
-                <w:szCs w:val="20"/>
-              </w:rPr>
-            </w:pPr>
-          </w:p>
-        </w:tc>
-        <w:tc>
-          <w:tcPr>
-            <w:tcW w:w="1115" w:type="dxa"/>
+            <w:tcW w:w="851" w:type="dxa"/>
+          </w:tcPr>
+          <w:p>
+            <w:pPr>
+              <w:rPr>
+                <w:rFonts w:ascii="Times New Roman" w:hAnsi="Times New Roman" w:cs="Times New Roman"/>
+                <w:sz w:val="20"/>
+                <w:szCs w:val="20"/>
+              </w:rPr>
+            </w:pPr>
+          </w:p>
+        </w:tc>
+        <w:tc>
+          <w:tcPr>
+            <w:tcW w:w="992" w:type="dxa"/>
+          </w:tcPr>
+          <w:p>
+            <w:pPr>
+              <w:rPr>
+                <w:rFonts w:ascii="Times New Roman" w:hAnsi="Times New Roman" w:cs="Times New Roman"/>
+                <w:sz w:val="20"/>
+                <w:szCs w:val="20"/>
+              </w:rPr>
+            </w:pPr>
+          </w:p>
+        </w:tc>
+        <w:tc>
+          <w:tcPr>
+            <w:tcW w:w="1682" w:type="dxa"/>
           </w:tcPr>
           <w:p>
             <w:pPr>
@@ -633,35 +673,35 @@
         </w:tc>
         <w:tc>
           <w:tcPr>
-            <w:tcW w:w="1134" w:type="dxa"/>
-          </w:tcPr>
-          <w:p>
-            <w:pPr>
-              <w:rPr>
-                <w:rFonts w:ascii="Times New Roman" w:hAnsi="Times New Roman" w:cs="Times New Roman"/>
-                <w:sz w:val="20"/>
-                <w:szCs w:val="20"/>
-              </w:rPr>
-            </w:pPr>
-          </w:p>
-        </w:tc>
-        <w:tc>
-          <w:tcPr>
-            <w:tcW w:w="1276" w:type="dxa"/>
-          </w:tcPr>
-          <w:p>
-            <w:pPr>
-              <w:rPr>
-                <w:rFonts w:ascii="Times New Roman" w:hAnsi="Times New Roman" w:cs="Times New Roman"/>
-                <w:sz w:val="20"/>
-                <w:szCs w:val="20"/>
-              </w:rPr>
-            </w:pPr>
-          </w:p>
-        </w:tc>
-        <w:tc>
-          <w:tcPr>
-            <w:tcW w:w="1115" w:type="dxa"/>
+            <w:tcW w:w="851" w:type="dxa"/>
+          </w:tcPr>
+          <w:p>
+            <w:pPr>
+              <w:rPr>
+                <w:rFonts w:ascii="Times New Roman" w:hAnsi="Times New Roman" w:cs="Times New Roman"/>
+                <w:sz w:val="20"/>
+                <w:szCs w:val="20"/>
+              </w:rPr>
+            </w:pPr>
+          </w:p>
+        </w:tc>
+        <w:tc>
+          <w:tcPr>
+            <w:tcW w:w="992" w:type="dxa"/>
+          </w:tcPr>
+          <w:p>
+            <w:pPr>
+              <w:rPr>
+                <w:rFonts w:ascii="Times New Roman" w:hAnsi="Times New Roman" w:cs="Times New Roman"/>
+                <w:sz w:val="20"/>
+                <w:szCs w:val="20"/>
+              </w:rPr>
+            </w:pPr>
+          </w:p>
+        </w:tc>
+        <w:tc>
+          <w:tcPr>
+            <w:tcW w:w="1682" w:type="dxa"/>
           </w:tcPr>
           <w:p>
             <w:pPr>
@@ -724,35 +764,35 @@
         </w:tc>
         <w:tc>
           <w:tcPr>
-            <w:tcW w:w="1134" w:type="dxa"/>
-          </w:tcPr>
-          <w:p>
-            <w:pPr>
-              <w:rPr>
-                <w:rFonts w:ascii="Times New Roman" w:hAnsi="Times New Roman" w:cs="Times New Roman"/>
-                <w:sz w:val="20"/>
-                <w:szCs w:val="20"/>
-              </w:rPr>
-            </w:pPr>
-          </w:p>
-        </w:tc>
-        <w:tc>
-          <w:tcPr>
-            <w:tcW w:w="1276" w:type="dxa"/>
-          </w:tcPr>
-          <w:p>
-            <w:pPr>
-              <w:rPr>
-                <w:rFonts w:ascii="Times New Roman" w:hAnsi="Times New Roman" w:cs="Times New Roman"/>
-                <w:sz w:val="20"/>
-                <w:szCs w:val="20"/>
-              </w:rPr>
-            </w:pPr>
-          </w:p>
-        </w:tc>
-        <w:tc>
-          <w:tcPr>
-            <w:tcW w:w="1115" w:type="dxa"/>
+            <w:tcW w:w="851" w:type="dxa"/>
+          </w:tcPr>
+          <w:p>
+            <w:pPr>
+              <w:rPr>
+                <w:rFonts w:ascii="Times New Roman" w:hAnsi="Times New Roman" w:cs="Times New Roman"/>
+                <w:sz w:val="20"/>
+                <w:szCs w:val="20"/>
+              </w:rPr>
+            </w:pPr>
+          </w:p>
+        </w:tc>
+        <w:tc>
+          <w:tcPr>
+            <w:tcW w:w="992" w:type="dxa"/>
+          </w:tcPr>
+          <w:p>
+            <w:pPr>
+              <w:rPr>
+                <w:rFonts w:ascii="Times New Roman" w:hAnsi="Times New Roman" w:cs="Times New Roman"/>
+                <w:sz w:val="20"/>
+                <w:szCs w:val="20"/>
+              </w:rPr>
+            </w:pPr>
+          </w:p>
+        </w:tc>
+        <w:tc>
+          <w:tcPr>
+            <w:tcW w:w="1682" w:type="dxa"/>
           </w:tcPr>
           <w:p>
             <w:pPr>
@@ -826,35 +866,35 @@
         </w:tc>
         <w:tc>
           <w:tcPr>
-            <w:tcW w:w="1134" w:type="dxa"/>
-          </w:tcPr>
-          <w:p>
-            <w:pPr>
-              <w:rPr>
-                <w:rFonts w:ascii="Times New Roman" w:hAnsi="Times New Roman" w:cs="Times New Roman"/>
-                <w:sz w:val="20"/>
-                <w:szCs w:val="20"/>
-              </w:rPr>
-            </w:pPr>
-          </w:p>
-        </w:tc>
-        <w:tc>
-          <w:tcPr>
-            <w:tcW w:w="1276" w:type="dxa"/>
-          </w:tcPr>
-          <w:p>
-            <w:pPr>
-              <w:rPr>
-                <w:rFonts w:ascii="Times New Roman" w:hAnsi="Times New Roman" w:cs="Times New Roman"/>
-                <w:sz w:val="20"/>
-                <w:szCs w:val="20"/>
-              </w:rPr>
-            </w:pPr>
-          </w:p>
-        </w:tc>
-        <w:tc>
-          <w:tcPr>
-            <w:tcW w:w="1115" w:type="dxa"/>
+            <w:tcW w:w="851" w:type="dxa"/>
+          </w:tcPr>
+          <w:p>
+            <w:pPr>
+              <w:rPr>
+                <w:rFonts w:ascii="Times New Roman" w:hAnsi="Times New Roman" w:cs="Times New Roman"/>
+                <w:sz w:val="20"/>
+                <w:szCs w:val="20"/>
+              </w:rPr>
+            </w:pPr>
+          </w:p>
+        </w:tc>
+        <w:tc>
+          <w:tcPr>
+            <w:tcW w:w="992" w:type="dxa"/>
+          </w:tcPr>
+          <w:p>
+            <w:pPr>
+              <w:rPr>
+                <w:rFonts w:ascii="Times New Roman" w:hAnsi="Times New Roman" w:cs="Times New Roman"/>
+                <w:sz w:val="20"/>
+                <w:szCs w:val="20"/>
+              </w:rPr>
+            </w:pPr>
+          </w:p>
+        </w:tc>
+        <w:tc>
+          <w:tcPr>
+            <w:tcW w:w="1682" w:type="dxa"/>
           </w:tcPr>
           <w:p>
             <w:pPr>
@@ -928,35 +968,35 @@
         </w:tc>
         <w:tc>
           <w:tcPr>
-            <w:tcW w:w="1134" w:type="dxa"/>
-          </w:tcPr>
-          <w:p>
-            <w:pPr>
-              <w:rPr>
-                <w:rFonts w:ascii="Times New Roman" w:hAnsi="Times New Roman" w:cs="Times New Roman"/>
-                <w:sz w:val="20"/>
-                <w:szCs w:val="20"/>
-              </w:rPr>
-            </w:pPr>
-          </w:p>
-        </w:tc>
-        <w:tc>
-          <w:tcPr>
-            <w:tcW w:w="1276" w:type="dxa"/>
-          </w:tcPr>
-          <w:p>
-            <w:pPr>
-              <w:rPr>
-                <w:rFonts w:ascii="Times New Roman" w:hAnsi="Times New Roman" w:cs="Times New Roman"/>
-                <w:sz w:val="20"/>
-                <w:szCs w:val="20"/>
-              </w:rPr>
-            </w:pPr>
-          </w:p>
-        </w:tc>
-        <w:tc>
-          <w:tcPr>
-            <w:tcW w:w="1115" w:type="dxa"/>
+            <w:tcW w:w="851" w:type="dxa"/>
+          </w:tcPr>
+          <w:p>
+            <w:pPr>
+              <w:rPr>
+                <w:rFonts w:ascii="Times New Roman" w:hAnsi="Times New Roman" w:cs="Times New Roman"/>
+                <w:sz w:val="20"/>
+                <w:szCs w:val="20"/>
+              </w:rPr>
+            </w:pPr>
+          </w:p>
+        </w:tc>
+        <w:tc>
+          <w:tcPr>
+            <w:tcW w:w="992" w:type="dxa"/>
+          </w:tcPr>
+          <w:p>
+            <w:pPr>
+              <w:rPr>
+                <w:rFonts w:ascii="Times New Roman" w:hAnsi="Times New Roman" w:cs="Times New Roman"/>
+                <w:sz w:val="20"/>
+                <w:szCs w:val="20"/>
+              </w:rPr>
+            </w:pPr>
+          </w:p>
+        </w:tc>
+        <w:tc>
+          <w:tcPr>
+            <w:tcW w:w="1682" w:type="dxa"/>
           </w:tcPr>
           <w:p>
             <w:pPr>
@@ -1030,35 +1070,35 @@
         </w:tc>
         <w:tc>
           <w:tcPr>
-            <w:tcW w:w="1134" w:type="dxa"/>
-          </w:tcPr>
-          <w:p>
-            <w:pPr>
-              <w:rPr>
-                <w:rFonts w:ascii="Times New Roman" w:hAnsi="Times New Roman" w:cs="Times New Roman"/>
-                <w:sz w:val="20"/>
-                <w:szCs w:val="20"/>
-              </w:rPr>
-            </w:pPr>
-          </w:p>
-        </w:tc>
-        <w:tc>
-          <w:tcPr>
-            <w:tcW w:w="1276" w:type="dxa"/>
-          </w:tcPr>
-          <w:p>
-            <w:pPr>
-              <w:rPr>
-                <w:rFonts w:ascii="Times New Roman" w:hAnsi="Times New Roman" w:cs="Times New Roman"/>
-                <w:sz w:val="20"/>
-                <w:szCs w:val="20"/>
-              </w:rPr>
-            </w:pPr>
-          </w:p>
-        </w:tc>
-        <w:tc>
-          <w:tcPr>
-            <w:tcW w:w="1115" w:type="dxa"/>
+            <w:tcW w:w="851" w:type="dxa"/>
+          </w:tcPr>
+          <w:p>
+            <w:pPr>
+              <w:rPr>
+                <w:rFonts w:ascii="Times New Roman" w:hAnsi="Times New Roman" w:cs="Times New Roman"/>
+                <w:sz w:val="20"/>
+                <w:szCs w:val="20"/>
+              </w:rPr>
+            </w:pPr>
+          </w:p>
+        </w:tc>
+        <w:tc>
+          <w:tcPr>
+            <w:tcW w:w="992" w:type="dxa"/>
+          </w:tcPr>
+          <w:p>
+            <w:pPr>
+              <w:rPr>
+                <w:rFonts w:ascii="Times New Roman" w:hAnsi="Times New Roman" w:cs="Times New Roman"/>
+                <w:sz w:val="20"/>
+                <w:szCs w:val="20"/>
+              </w:rPr>
+            </w:pPr>
+          </w:p>
+        </w:tc>
+        <w:tc>
+          <w:tcPr>
+            <w:tcW w:w="1682" w:type="dxa"/>
           </w:tcPr>
           <w:p>
             <w:pPr>
@@ -1133,35 +1173,35 @@
         </w:tc>
         <w:tc>
           <w:tcPr>
-            <w:tcW w:w="1134" w:type="dxa"/>
-          </w:tcPr>
-          <w:p>
-            <w:pPr>
-              <w:rPr>
-                <w:rFonts w:ascii="Times New Roman" w:hAnsi="Times New Roman" w:cs="Times New Roman"/>
-                <w:sz w:val="20"/>
-                <w:szCs w:val="20"/>
-              </w:rPr>
-            </w:pPr>
-          </w:p>
-        </w:tc>
-        <w:tc>
-          <w:tcPr>
-            <w:tcW w:w="1276" w:type="dxa"/>
-          </w:tcPr>
-          <w:p>
-            <w:pPr>
-              <w:rPr>
-                <w:rFonts w:ascii="Times New Roman" w:hAnsi="Times New Roman" w:cs="Times New Roman"/>
-                <w:sz w:val="20"/>
-                <w:szCs w:val="20"/>
-              </w:rPr>
-            </w:pPr>
-          </w:p>
-        </w:tc>
-        <w:tc>
-          <w:tcPr>
-            <w:tcW w:w="1115" w:type="dxa"/>
+            <w:tcW w:w="851" w:type="dxa"/>
+          </w:tcPr>
+          <w:p>
+            <w:pPr>
+              <w:rPr>
+                <w:rFonts w:ascii="Times New Roman" w:hAnsi="Times New Roman" w:cs="Times New Roman"/>
+                <w:sz w:val="20"/>
+                <w:szCs w:val="20"/>
+              </w:rPr>
+            </w:pPr>
+          </w:p>
+        </w:tc>
+        <w:tc>
+          <w:tcPr>
+            <w:tcW w:w="992" w:type="dxa"/>
+          </w:tcPr>
+          <w:p>
+            <w:pPr>
+              <w:rPr>
+                <w:rFonts w:ascii="Times New Roman" w:hAnsi="Times New Roman" w:cs="Times New Roman"/>
+                <w:sz w:val="20"/>
+                <w:szCs w:val="20"/>
+              </w:rPr>
+            </w:pPr>
+          </w:p>
+        </w:tc>
+        <w:tc>
+          <w:tcPr>
+            <w:tcW w:w="1682" w:type="dxa"/>
           </w:tcPr>
           <w:p>
             <w:pPr>
@@ -1224,60 +1264,84 @@
         </w:tc>
         <w:tc>
           <w:tcPr>
-            <w:tcW w:w="1134" w:type="dxa"/>
-          </w:tcPr>
-          <w:p>
-            <w:pPr>
-              <w:rPr>
-                <w:rFonts w:ascii="Times New Roman" w:hAnsi="Times New Roman" w:cs="Times New Roman"/>
-                <w:sz w:val="20"/>
-                <w:szCs w:val="20"/>
-              </w:rPr>
-            </w:pPr>
-            <w:r>
-              <w:rPr>
-                <w:rFonts w:ascii="Times New Roman" w:hAnsi="Times New Roman" w:cs="Times New Roman"/>
-                <w:sz w:val="20"/>
-                <w:szCs w:val="20"/>
-              </w:rPr>
-              <w:t>45.6</w:t>
-            </w:r>
-          </w:p>
-        </w:tc>
-        <w:tc>
-          <w:tcPr>
-            <w:tcW w:w="1276" w:type="dxa"/>
-          </w:tcPr>
-          <w:p>
-            <w:pPr>
-              <w:rPr>
-                <w:rFonts w:ascii="Times New Roman" w:hAnsi="Times New Roman" w:cs="Times New Roman"/>
-                <w:sz w:val="20"/>
-                <w:szCs w:val="20"/>
-              </w:rPr>
-            </w:pPr>
-            <w:r>
-              <w:rPr>
-                <w:rFonts w:ascii="Times New Roman" w:hAnsi="Times New Roman" w:cs="Times New Roman"/>
-                <w:sz w:val="20"/>
-                <w:szCs w:val="20"/>
-              </w:rPr>
-              <w:t>12.6</w:t>
-            </w:r>
-          </w:p>
-        </w:tc>
-        <w:tc>
-          <w:tcPr>
-            <w:tcW w:w="1115" w:type="dxa"/>
-          </w:tcPr>
-          <w:p>
-            <w:pPr>
-              <w:rPr>
-                <w:rFonts w:ascii="Times New Roman" w:hAnsi="Times New Roman" w:cs="Times New Roman"/>
-                <w:sz w:val="20"/>
-                <w:szCs w:val="20"/>
-              </w:rPr>
-            </w:pPr>
+            <w:tcW w:w="851" w:type="dxa"/>
+          </w:tcPr>
+          <w:p>
+            <w:pPr>
+              <w:rPr>
+                <w:rFonts w:ascii="Times New Roman" w:hAnsi="Times New Roman" w:cs="Times New Roman"/>
+                <w:sz w:val="20"/>
+                <w:szCs w:val="20"/>
+              </w:rPr>
+            </w:pPr>
+            <w:r>
+              <w:rPr>
+                <w:rFonts w:ascii="Times New Roman" w:hAnsi="Times New Roman" w:cs="Times New Roman"/>
+                <w:sz w:val="20"/>
+                <w:szCs w:val="20"/>
+              </w:rPr>
+              <w:t>45.</w:t>
+            </w:r>
+            <w:r>
+              <w:rPr>
+                <w:rFonts w:ascii="Times New Roman" w:hAnsi="Times New Roman" w:cs="Times New Roman"/>
+                <w:sz w:val="20"/>
+                <w:szCs w:val="20"/>
+              </w:rPr>
+              <w:t>57</w:t>
+            </w:r>
+          </w:p>
+        </w:tc>
+        <w:tc>
+          <w:tcPr>
+            <w:tcW w:w="992" w:type="dxa"/>
+          </w:tcPr>
+          <w:p>
+            <w:pPr>
+              <w:rPr>
+                <w:rFonts w:ascii="Times New Roman" w:hAnsi="Times New Roman" w:cs="Times New Roman"/>
+                <w:sz w:val="20"/>
+                <w:szCs w:val="20"/>
+              </w:rPr>
+            </w:pPr>
+            <w:r>
+              <w:rPr>
+                <w:rFonts w:ascii="Times New Roman" w:hAnsi="Times New Roman" w:cs="Times New Roman"/>
+                <w:sz w:val="20"/>
+                <w:szCs w:val="20"/>
+              </w:rPr>
+              <w:t>12.</w:t>
+            </w:r>
+            <w:r>
+              <w:rPr>
+                <w:rFonts w:ascii="Times New Roman" w:hAnsi="Times New Roman" w:cs="Times New Roman"/>
+                <w:sz w:val="20"/>
+                <w:szCs w:val="20"/>
+              </w:rPr>
+              <w:t>58</w:t>
+            </w:r>
+          </w:p>
+        </w:tc>
+        <w:tc>
+          <w:tcPr>
+            <w:tcW w:w="1682" w:type="dxa"/>
+          </w:tcPr>
+          <w:p>
+            <w:pPr>
+              <w:rPr>
+                <w:rFonts w:ascii="Times New Roman" w:hAnsi="Times New Roman" w:cs="Times New Roman"/>
+                <w:sz w:val="20"/>
+                <w:szCs w:val="20"/>
+              </w:rPr>
+            </w:pPr>
+            <w:r>
+              <w:rPr>
+                <w:rFonts w:ascii="Times New Roman" w:hAnsi="Times New Roman" w:cs="Times New Roman"/>
+                <w:sz w:val="20"/>
+                <w:szCs w:val="20"/>
+              </w:rPr>
+              <w:t>18 &lt; 46 &lt; 82</w:t>
+            </w:r>
           </w:p>
         </w:tc>
         <w:tc>
@@ -1341,35 +1405,35 @@
         </w:tc>
         <w:tc>
           <w:tcPr>
-            <w:tcW w:w="1134" w:type="dxa"/>
-          </w:tcPr>
-          <w:p>
-            <w:pPr>
-              <w:rPr>
-                <w:rFonts w:ascii="Times New Roman" w:hAnsi="Times New Roman" w:cs="Times New Roman"/>
-                <w:sz w:val="20"/>
-                <w:szCs w:val="20"/>
-              </w:rPr>
-            </w:pPr>
-          </w:p>
-        </w:tc>
-        <w:tc>
-          <w:tcPr>
-            <w:tcW w:w="1276" w:type="dxa"/>
-          </w:tcPr>
-          <w:p>
-            <w:pPr>
-              <w:rPr>
-                <w:rFonts w:ascii="Times New Roman" w:hAnsi="Times New Roman" w:cs="Times New Roman"/>
-                <w:sz w:val="20"/>
-                <w:szCs w:val="20"/>
-              </w:rPr>
-            </w:pPr>
-          </w:p>
-        </w:tc>
-        <w:tc>
-          <w:tcPr>
-            <w:tcW w:w="1115" w:type="dxa"/>
+            <w:tcW w:w="851" w:type="dxa"/>
+          </w:tcPr>
+          <w:p>
+            <w:pPr>
+              <w:rPr>
+                <w:rFonts w:ascii="Times New Roman" w:hAnsi="Times New Roman" w:cs="Times New Roman"/>
+                <w:sz w:val="20"/>
+                <w:szCs w:val="20"/>
+              </w:rPr>
+            </w:pPr>
+          </w:p>
+        </w:tc>
+        <w:tc>
+          <w:tcPr>
+            <w:tcW w:w="992" w:type="dxa"/>
+          </w:tcPr>
+          <w:p>
+            <w:pPr>
+              <w:rPr>
+                <w:rFonts w:ascii="Times New Roman" w:hAnsi="Times New Roman" w:cs="Times New Roman"/>
+                <w:sz w:val="20"/>
+                <w:szCs w:val="20"/>
+              </w:rPr>
+            </w:pPr>
+          </w:p>
+        </w:tc>
+        <w:tc>
+          <w:tcPr>
+            <w:tcW w:w="1682" w:type="dxa"/>
           </w:tcPr>
           <w:p>
             <w:pPr>
@@ -1455,65 +1519,91 @@
         </w:tc>
         <w:tc>
           <w:tcPr>
-            <w:tcW w:w="1134" w:type="dxa"/>
-          </w:tcPr>
-          <w:p>
-            <w:pPr>
-              <w:rPr>
-                <w:rFonts w:ascii="Times New Roman" w:hAnsi="Times New Roman" w:cs="Times New Roman"/>
-                <w:sz w:val="20"/>
-                <w:szCs w:val="20"/>
-                <w:lang w:val="es-CL"/>
-              </w:rPr>
-            </w:pPr>
-            <w:r>
-              <w:rPr>
-                <w:rFonts w:ascii="Times New Roman" w:hAnsi="Times New Roman" w:cs="Times New Roman"/>
-                <w:sz w:val="20"/>
-                <w:szCs w:val="20"/>
-                <w:lang w:val="es-CL"/>
-              </w:rPr>
-              <w:t>4.7</w:t>
-            </w:r>
-          </w:p>
-        </w:tc>
-        <w:tc>
-          <w:tcPr>
-            <w:tcW w:w="1276" w:type="dxa"/>
-          </w:tcPr>
-          <w:p>
-            <w:pPr>
-              <w:rPr>
-                <w:rFonts w:ascii="Times New Roman" w:hAnsi="Times New Roman" w:cs="Times New Roman"/>
-                <w:sz w:val="20"/>
-                <w:szCs w:val="20"/>
-                <w:lang w:val="es-CL"/>
-              </w:rPr>
-            </w:pPr>
-            <w:r>
-              <w:rPr>
-                <w:rFonts w:ascii="Times New Roman" w:hAnsi="Times New Roman" w:cs="Times New Roman"/>
-                <w:sz w:val="20"/>
-                <w:szCs w:val="20"/>
-                <w:lang w:val="es-CL"/>
-              </w:rPr>
-              <w:t>3.1</w:t>
-            </w:r>
-          </w:p>
-        </w:tc>
-        <w:tc>
-          <w:tcPr>
-            <w:tcW w:w="1115" w:type="dxa"/>
-          </w:tcPr>
-          <w:p>
-            <w:pPr>
-              <w:rPr>
-                <w:rFonts w:ascii="Times New Roman" w:hAnsi="Times New Roman" w:cs="Times New Roman"/>
-                <w:sz w:val="20"/>
-                <w:szCs w:val="20"/>
-                <w:lang w:val="es-CL"/>
-              </w:rPr>
-            </w:pPr>
+            <w:tcW w:w="851" w:type="dxa"/>
+          </w:tcPr>
+          <w:p>
+            <w:pPr>
+              <w:rPr>
+                <w:rFonts w:ascii="Times New Roman" w:hAnsi="Times New Roman" w:cs="Times New Roman"/>
+                <w:sz w:val="20"/>
+                <w:szCs w:val="20"/>
+                <w:lang w:val="es-CL"/>
+              </w:rPr>
+            </w:pPr>
+            <w:r>
+              <w:rPr>
+                <w:rFonts w:ascii="Times New Roman" w:hAnsi="Times New Roman" w:cs="Times New Roman"/>
+                <w:sz w:val="20"/>
+                <w:szCs w:val="20"/>
+                <w:lang w:val="es-CL"/>
+              </w:rPr>
+              <w:t>4.</w:t>
+            </w:r>
+            <w:r>
+              <w:rPr>
+                <w:rFonts w:ascii="Times New Roman" w:hAnsi="Times New Roman" w:cs="Times New Roman"/>
+                <w:sz w:val="20"/>
+                <w:szCs w:val="20"/>
+                <w:lang w:val="es-CL"/>
+              </w:rPr>
+              <w:t>69</w:t>
+            </w:r>
+          </w:p>
+        </w:tc>
+        <w:tc>
+          <w:tcPr>
+            <w:tcW w:w="992" w:type="dxa"/>
+          </w:tcPr>
+          <w:p>
+            <w:pPr>
+              <w:rPr>
+                <w:rFonts w:ascii="Times New Roman" w:hAnsi="Times New Roman" w:cs="Times New Roman"/>
+                <w:sz w:val="20"/>
+                <w:szCs w:val="20"/>
+                <w:lang w:val="es-CL"/>
+              </w:rPr>
+            </w:pPr>
+            <w:r>
+              <w:rPr>
+                <w:rFonts w:ascii="Times New Roman" w:hAnsi="Times New Roman" w:cs="Times New Roman"/>
+                <w:sz w:val="20"/>
+                <w:szCs w:val="20"/>
+                <w:lang w:val="es-CL"/>
+              </w:rPr>
+              <w:t>3.</w:t>
+            </w:r>
+            <w:r>
+              <w:rPr>
+                <w:rFonts w:ascii="Times New Roman" w:hAnsi="Times New Roman" w:cs="Times New Roman"/>
+                <w:sz w:val="20"/>
+                <w:szCs w:val="20"/>
+                <w:lang w:val="es-CL"/>
+              </w:rPr>
+              <w:t>09</w:t>
+            </w:r>
+          </w:p>
+        </w:tc>
+        <w:tc>
+          <w:tcPr>
+            <w:tcW w:w="1682" w:type="dxa"/>
+          </w:tcPr>
+          <w:p>
+            <w:pPr>
+              <w:rPr>
+                <w:rFonts w:ascii="Times New Roman" w:hAnsi="Times New Roman" w:cs="Times New Roman"/>
+                <w:sz w:val="20"/>
+                <w:szCs w:val="20"/>
+                <w:lang w:val="es-CL"/>
+              </w:rPr>
+            </w:pPr>
+            <w:r>
+              <w:rPr>
+                <w:rFonts w:ascii="Times New Roman" w:hAnsi="Times New Roman" w:cs="Times New Roman"/>
+                <w:sz w:val="20"/>
+                <w:szCs w:val="20"/>
+              </w:rPr>
+              <w:t>0 &lt; 4 &lt; 12</w:t>
+            </w:r>
           </w:p>
         </w:tc>
         <w:tc>
@@ -1559,65 +1649,91 @@
         </w:tc>
         <w:tc>
           <w:tcPr>
-            <w:tcW w:w="1134" w:type="dxa"/>
-          </w:tcPr>
-          <w:p>
-            <w:pPr>
-              <w:rPr>
-                <w:rFonts w:ascii="Times New Roman" w:hAnsi="Times New Roman" w:cs="Times New Roman"/>
-                <w:sz w:val="20"/>
-                <w:szCs w:val="20"/>
-                <w:lang w:val="es-CL"/>
-              </w:rPr>
-            </w:pPr>
-            <w:r>
-              <w:rPr>
-                <w:rFonts w:ascii="Times New Roman" w:hAnsi="Times New Roman" w:cs="Times New Roman"/>
-                <w:sz w:val="20"/>
-                <w:szCs w:val="20"/>
-                <w:lang w:val="es-CL"/>
-              </w:rPr>
-              <w:t>3.5</w:t>
-            </w:r>
-          </w:p>
-        </w:tc>
-        <w:tc>
-          <w:tcPr>
-            <w:tcW w:w="1276" w:type="dxa"/>
-          </w:tcPr>
-          <w:p>
-            <w:pPr>
-              <w:rPr>
-                <w:rFonts w:ascii="Times New Roman" w:hAnsi="Times New Roman" w:cs="Times New Roman"/>
-                <w:sz w:val="20"/>
-                <w:szCs w:val="20"/>
-                <w:lang w:val="es-CL"/>
-              </w:rPr>
-            </w:pPr>
-            <w:r>
-              <w:rPr>
-                <w:rFonts w:ascii="Times New Roman" w:hAnsi="Times New Roman" w:cs="Times New Roman"/>
-                <w:sz w:val="20"/>
-                <w:szCs w:val="20"/>
-                <w:lang w:val="es-CL"/>
-              </w:rPr>
-              <w:t>1.2</w:t>
-            </w:r>
-          </w:p>
-        </w:tc>
-        <w:tc>
-          <w:tcPr>
-            <w:tcW w:w="1115" w:type="dxa"/>
-          </w:tcPr>
-          <w:p>
-            <w:pPr>
-              <w:rPr>
-                <w:rFonts w:ascii="Times New Roman" w:hAnsi="Times New Roman" w:cs="Times New Roman"/>
-                <w:sz w:val="20"/>
-                <w:szCs w:val="20"/>
-                <w:lang w:val="es-CL"/>
-              </w:rPr>
-            </w:pPr>
+            <w:tcW w:w="851" w:type="dxa"/>
+          </w:tcPr>
+          <w:p>
+            <w:pPr>
+              <w:rPr>
+                <w:rFonts w:ascii="Times New Roman" w:hAnsi="Times New Roman" w:cs="Times New Roman"/>
+                <w:sz w:val="20"/>
+                <w:szCs w:val="20"/>
+                <w:lang w:val="es-CL"/>
+              </w:rPr>
+            </w:pPr>
+            <w:r>
+              <w:rPr>
+                <w:rFonts w:ascii="Times New Roman" w:hAnsi="Times New Roman" w:cs="Times New Roman"/>
+                <w:sz w:val="20"/>
+                <w:szCs w:val="20"/>
+                <w:lang w:val="es-CL"/>
+              </w:rPr>
+              <w:t>3.</w:t>
+            </w:r>
+            <w:r>
+              <w:rPr>
+                <w:rFonts w:ascii="Times New Roman" w:hAnsi="Times New Roman" w:cs="Times New Roman"/>
+                <w:sz w:val="20"/>
+                <w:szCs w:val="20"/>
+                <w:lang w:val="es-CL"/>
+              </w:rPr>
+              <w:t>45</w:t>
+            </w:r>
+          </w:p>
+        </w:tc>
+        <w:tc>
+          <w:tcPr>
+            <w:tcW w:w="992" w:type="dxa"/>
+          </w:tcPr>
+          <w:p>
+            <w:pPr>
+              <w:rPr>
+                <w:rFonts w:ascii="Times New Roman" w:hAnsi="Times New Roman" w:cs="Times New Roman"/>
+                <w:sz w:val="20"/>
+                <w:szCs w:val="20"/>
+                <w:lang w:val="es-CL"/>
+              </w:rPr>
+            </w:pPr>
+            <w:r>
+              <w:rPr>
+                <w:rFonts w:ascii="Times New Roman" w:hAnsi="Times New Roman" w:cs="Times New Roman"/>
+                <w:sz w:val="20"/>
+                <w:szCs w:val="20"/>
+                <w:lang w:val="es-CL"/>
+              </w:rPr>
+              <w:t>1.</w:t>
+            </w:r>
+            <w:r>
+              <w:rPr>
+                <w:rFonts w:ascii="Times New Roman" w:hAnsi="Times New Roman" w:cs="Times New Roman"/>
+                <w:sz w:val="20"/>
+                <w:szCs w:val="20"/>
+                <w:lang w:val="es-CL"/>
+              </w:rPr>
+              <w:t>16</w:t>
+            </w:r>
+          </w:p>
+        </w:tc>
+        <w:tc>
+          <w:tcPr>
+            <w:tcW w:w="1682" w:type="dxa"/>
+          </w:tcPr>
+          <w:p>
+            <w:pPr>
+              <w:rPr>
+                <w:rFonts w:ascii="Times New Roman" w:hAnsi="Times New Roman" w:cs="Times New Roman"/>
+                <w:sz w:val="20"/>
+                <w:szCs w:val="20"/>
+                <w:lang w:val="es-CL"/>
+              </w:rPr>
+            </w:pPr>
+            <w:r>
+              <w:rPr>
+                <w:rFonts w:ascii="Times New Roman" w:hAnsi="Times New Roman" w:cs="Times New Roman"/>
+                <w:sz w:val="20"/>
+                <w:szCs w:val="20"/>
+              </w:rPr>
+              <w:t>-0.92 &lt; 3.4 &lt; 9.57</w:t>
+            </w:r>
           </w:p>
         </w:tc>
         <w:tc>
@@ -1680,37 +1796,37 @@
         </w:tc>
         <w:tc>
           <w:tcPr>
-            <w:tcW w:w="1134" w:type="dxa"/>
-          </w:tcPr>
-          <w:p>
-            <w:pPr>
-              <w:rPr>
-                <w:rFonts w:ascii="Times New Roman" w:hAnsi="Times New Roman" w:cs="Times New Roman"/>
-                <w:sz w:val="20"/>
-                <w:szCs w:val="20"/>
-                <w:lang w:val="es-CL"/>
-              </w:rPr>
-            </w:pPr>
-          </w:p>
-        </w:tc>
-        <w:tc>
-          <w:tcPr>
-            <w:tcW w:w="1276" w:type="dxa"/>
-          </w:tcPr>
-          <w:p>
-            <w:pPr>
-              <w:rPr>
-                <w:rFonts w:ascii="Times New Roman" w:hAnsi="Times New Roman" w:cs="Times New Roman"/>
-                <w:sz w:val="20"/>
-                <w:szCs w:val="20"/>
-                <w:lang w:val="es-CL"/>
-              </w:rPr>
-            </w:pPr>
-          </w:p>
-        </w:tc>
-        <w:tc>
-          <w:tcPr>
-            <w:tcW w:w="1115" w:type="dxa"/>
+            <w:tcW w:w="851" w:type="dxa"/>
+          </w:tcPr>
+          <w:p>
+            <w:pPr>
+              <w:rPr>
+                <w:rFonts w:ascii="Times New Roman" w:hAnsi="Times New Roman" w:cs="Times New Roman"/>
+                <w:sz w:val="20"/>
+                <w:szCs w:val="20"/>
+                <w:lang w:val="es-CL"/>
+              </w:rPr>
+            </w:pPr>
+          </w:p>
+        </w:tc>
+        <w:tc>
+          <w:tcPr>
+            <w:tcW w:w="992" w:type="dxa"/>
+          </w:tcPr>
+          <w:p>
+            <w:pPr>
+              <w:rPr>
+                <w:rFonts w:ascii="Times New Roman" w:hAnsi="Times New Roman" w:cs="Times New Roman"/>
+                <w:sz w:val="20"/>
+                <w:szCs w:val="20"/>
+                <w:lang w:val="es-CL"/>
+              </w:rPr>
+            </w:pPr>
+          </w:p>
+        </w:tc>
+        <w:tc>
+          <w:tcPr>
+            <w:tcW w:w="1682" w:type="dxa"/>
           </w:tcPr>
           <w:p>
             <w:pPr>
@@ -1775,37 +1891,37 @@
         </w:tc>
         <w:tc>
           <w:tcPr>
-            <w:tcW w:w="1134" w:type="dxa"/>
-          </w:tcPr>
-          <w:p>
-            <w:pPr>
-              <w:rPr>
-                <w:rFonts w:ascii="Times New Roman" w:hAnsi="Times New Roman" w:cs="Times New Roman"/>
-                <w:sz w:val="20"/>
-                <w:szCs w:val="20"/>
-                <w:lang w:val="es-CL"/>
-              </w:rPr>
-            </w:pPr>
-          </w:p>
-        </w:tc>
-        <w:tc>
-          <w:tcPr>
-            <w:tcW w:w="1276" w:type="dxa"/>
-          </w:tcPr>
-          <w:p>
-            <w:pPr>
-              <w:rPr>
-                <w:rFonts w:ascii="Times New Roman" w:hAnsi="Times New Roman" w:cs="Times New Roman"/>
-                <w:sz w:val="20"/>
-                <w:szCs w:val="20"/>
-                <w:lang w:val="es-CL"/>
-              </w:rPr>
-            </w:pPr>
-          </w:p>
-        </w:tc>
-        <w:tc>
-          <w:tcPr>
-            <w:tcW w:w="1115" w:type="dxa"/>
+            <w:tcW w:w="851" w:type="dxa"/>
+          </w:tcPr>
+          <w:p>
+            <w:pPr>
+              <w:rPr>
+                <w:rFonts w:ascii="Times New Roman" w:hAnsi="Times New Roman" w:cs="Times New Roman"/>
+                <w:sz w:val="20"/>
+                <w:szCs w:val="20"/>
+                <w:lang w:val="es-CL"/>
+              </w:rPr>
+            </w:pPr>
+          </w:p>
+        </w:tc>
+        <w:tc>
+          <w:tcPr>
+            <w:tcW w:w="992" w:type="dxa"/>
+          </w:tcPr>
+          <w:p>
+            <w:pPr>
+              <w:rPr>
+                <w:rFonts w:ascii="Times New Roman" w:hAnsi="Times New Roman" w:cs="Times New Roman"/>
+                <w:sz w:val="20"/>
+                <w:szCs w:val="20"/>
+                <w:lang w:val="es-CL"/>
+              </w:rPr>
+            </w:pPr>
+          </w:p>
+        </w:tc>
+        <w:tc>
+          <w:tcPr>
+            <w:tcW w:w="1682" w:type="dxa"/>
           </w:tcPr>
           <w:p>
             <w:pPr>
@@ -1870,37 +1986,37 @@
         </w:tc>
         <w:tc>
           <w:tcPr>
-            <w:tcW w:w="1134" w:type="dxa"/>
-          </w:tcPr>
-          <w:p>
-            <w:pPr>
-              <w:rPr>
-                <w:rFonts w:ascii="Times New Roman" w:hAnsi="Times New Roman" w:cs="Times New Roman"/>
-                <w:sz w:val="20"/>
-                <w:szCs w:val="20"/>
-                <w:lang w:val="es-CL"/>
-              </w:rPr>
-            </w:pPr>
-          </w:p>
-        </w:tc>
-        <w:tc>
-          <w:tcPr>
-            <w:tcW w:w="1276" w:type="dxa"/>
-          </w:tcPr>
-          <w:p>
-            <w:pPr>
-              <w:rPr>
-                <w:rFonts w:ascii="Times New Roman" w:hAnsi="Times New Roman" w:cs="Times New Roman"/>
-                <w:sz w:val="20"/>
-                <w:szCs w:val="20"/>
-                <w:lang w:val="es-CL"/>
-              </w:rPr>
-            </w:pPr>
-          </w:p>
-        </w:tc>
-        <w:tc>
-          <w:tcPr>
-            <w:tcW w:w="1115" w:type="dxa"/>
+            <w:tcW w:w="851" w:type="dxa"/>
+          </w:tcPr>
+          <w:p>
+            <w:pPr>
+              <w:rPr>
+                <w:rFonts w:ascii="Times New Roman" w:hAnsi="Times New Roman" w:cs="Times New Roman"/>
+                <w:sz w:val="20"/>
+                <w:szCs w:val="20"/>
+                <w:lang w:val="es-CL"/>
+              </w:rPr>
+            </w:pPr>
+          </w:p>
+        </w:tc>
+        <w:tc>
+          <w:tcPr>
+            <w:tcW w:w="992" w:type="dxa"/>
+          </w:tcPr>
+          <w:p>
+            <w:pPr>
+              <w:rPr>
+                <w:rFonts w:ascii="Times New Roman" w:hAnsi="Times New Roman" w:cs="Times New Roman"/>
+                <w:sz w:val="20"/>
+                <w:szCs w:val="20"/>
+                <w:lang w:val="es-CL"/>
+              </w:rPr>
+            </w:pPr>
+          </w:p>
+        </w:tc>
+        <w:tc>
+          <w:tcPr>
+            <w:tcW w:w="1682" w:type="dxa"/>
           </w:tcPr>
           <w:p>
             <w:pPr>
@@ -1965,37 +2081,37 @@
         </w:tc>
         <w:tc>
           <w:tcPr>
-            <w:tcW w:w="1134" w:type="dxa"/>
-          </w:tcPr>
-          <w:p>
-            <w:pPr>
-              <w:rPr>
-                <w:rFonts w:ascii="Times New Roman" w:hAnsi="Times New Roman" w:cs="Times New Roman"/>
-                <w:sz w:val="20"/>
-                <w:szCs w:val="20"/>
-                <w:lang w:val="es-CL"/>
-              </w:rPr>
-            </w:pPr>
-          </w:p>
-        </w:tc>
-        <w:tc>
-          <w:tcPr>
-            <w:tcW w:w="1276" w:type="dxa"/>
-          </w:tcPr>
-          <w:p>
-            <w:pPr>
-              <w:rPr>
-                <w:rFonts w:ascii="Times New Roman" w:hAnsi="Times New Roman" w:cs="Times New Roman"/>
-                <w:sz w:val="20"/>
-                <w:szCs w:val="20"/>
-                <w:lang w:val="es-CL"/>
-              </w:rPr>
-            </w:pPr>
-          </w:p>
-        </w:tc>
-        <w:tc>
-          <w:tcPr>
-            <w:tcW w:w="1115" w:type="dxa"/>
+            <w:tcW w:w="851" w:type="dxa"/>
+          </w:tcPr>
+          <w:p>
+            <w:pPr>
+              <w:rPr>
+                <w:rFonts w:ascii="Times New Roman" w:hAnsi="Times New Roman" w:cs="Times New Roman"/>
+                <w:sz w:val="20"/>
+                <w:szCs w:val="20"/>
+                <w:lang w:val="es-CL"/>
+              </w:rPr>
+            </w:pPr>
+          </w:p>
+        </w:tc>
+        <w:tc>
+          <w:tcPr>
+            <w:tcW w:w="992" w:type="dxa"/>
+          </w:tcPr>
+          <w:p>
+            <w:pPr>
+              <w:rPr>
+                <w:rFonts w:ascii="Times New Roman" w:hAnsi="Times New Roman" w:cs="Times New Roman"/>
+                <w:sz w:val="20"/>
+                <w:szCs w:val="20"/>
+                <w:lang w:val="es-CL"/>
+              </w:rPr>
+            </w:pPr>
+          </w:p>
+        </w:tc>
+        <w:tc>
+          <w:tcPr>
+            <w:tcW w:w="1682" w:type="dxa"/>
           </w:tcPr>
           <w:p>
             <w:pPr>
@@ -2060,37 +2176,37 @@
         </w:tc>
         <w:tc>
           <w:tcPr>
-            <w:tcW w:w="1134" w:type="dxa"/>
-          </w:tcPr>
-          <w:p>
-            <w:pPr>
-              <w:rPr>
-                <w:rFonts w:ascii="Times New Roman" w:hAnsi="Times New Roman" w:cs="Times New Roman"/>
-                <w:sz w:val="20"/>
-                <w:szCs w:val="20"/>
-                <w:lang w:val="es-CL"/>
-              </w:rPr>
-            </w:pPr>
-          </w:p>
-        </w:tc>
-        <w:tc>
-          <w:tcPr>
-            <w:tcW w:w="1276" w:type="dxa"/>
-          </w:tcPr>
-          <w:p>
-            <w:pPr>
-              <w:rPr>
-                <w:rFonts w:ascii="Times New Roman" w:hAnsi="Times New Roman" w:cs="Times New Roman"/>
-                <w:sz w:val="20"/>
-                <w:szCs w:val="20"/>
-                <w:lang w:val="es-CL"/>
-              </w:rPr>
-            </w:pPr>
-          </w:p>
-        </w:tc>
-        <w:tc>
-          <w:tcPr>
-            <w:tcW w:w="1115" w:type="dxa"/>
+            <w:tcW w:w="851" w:type="dxa"/>
+          </w:tcPr>
+          <w:p>
+            <w:pPr>
+              <w:rPr>
+                <w:rFonts w:ascii="Times New Roman" w:hAnsi="Times New Roman" w:cs="Times New Roman"/>
+                <w:sz w:val="20"/>
+                <w:szCs w:val="20"/>
+                <w:lang w:val="es-CL"/>
+              </w:rPr>
+            </w:pPr>
+          </w:p>
+        </w:tc>
+        <w:tc>
+          <w:tcPr>
+            <w:tcW w:w="992" w:type="dxa"/>
+          </w:tcPr>
+          <w:p>
+            <w:pPr>
+              <w:rPr>
+                <w:rFonts w:ascii="Times New Roman" w:hAnsi="Times New Roman" w:cs="Times New Roman"/>
+                <w:sz w:val="20"/>
+                <w:szCs w:val="20"/>
+                <w:lang w:val="es-CL"/>
+              </w:rPr>
+            </w:pPr>
+          </w:p>
+        </w:tc>
+        <w:tc>
+          <w:tcPr>
+            <w:tcW w:w="1682" w:type="dxa"/>
           </w:tcPr>
           <w:p>
             <w:pPr>
@@ -2155,74 +2271,82 @@
         </w:tc>
         <w:tc>
           <w:tcPr>
-            <w:tcW w:w="1134" w:type="dxa"/>
-          </w:tcPr>
-          <w:p>
-            <w:pPr>
-              <w:rPr>
-                <w:rFonts w:ascii="Times New Roman" w:hAnsi="Times New Roman" w:cs="Times New Roman"/>
-                <w:sz w:val="20"/>
-                <w:szCs w:val="20"/>
-                <w:lang w:val="es-CL"/>
-              </w:rPr>
-            </w:pPr>
-            <w:r>
-              <w:rPr>
-                <w:rFonts w:ascii="Times New Roman" w:hAnsi="Times New Roman" w:cs="Times New Roman"/>
-                <w:sz w:val="20"/>
-                <w:szCs w:val="20"/>
-                <w:lang w:val="es-CL"/>
-              </w:rPr>
-              <w:t>4</w:t>
-            </w:r>
-            <w:r>
-              <w:rPr>
-                <w:rFonts w:ascii="Times New Roman" w:hAnsi="Times New Roman" w:cs="Times New Roman"/>
-                <w:sz w:val="20"/>
-                <w:szCs w:val="20"/>
-                <w:lang w:val="es-CL"/>
-              </w:rPr>
-              <w:t>.0</w:t>
-            </w:r>
-          </w:p>
-        </w:tc>
-        <w:tc>
-          <w:tcPr>
-            <w:tcW w:w="1276" w:type="dxa"/>
-          </w:tcPr>
-          <w:p>
-            <w:pPr>
-              <w:rPr>
-                <w:rFonts w:ascii="Times New Roman" w:hAnsi="Times New Roman" w:cs="Times New Roman"/>
-                <w:sz w:val="20"/>
-                <w:szCs w:val="20"/>
-                <w:lang w:val="es-CL"/>
-              </w:rPr>
-            </w:pPr>
-            <w:r>
-              <w:rPr>
-                <w:rFonts w:ascii="Times New Roman" w:hAnsi="Times New Roman" w:cs="Times New Roman"/>
-                <w:sz w:val="20"/>
-                <w:szCs w:val="20"/>
-                <w:lang w:val="es-CL"/>
-              </w:rPr>
-              <w:t>0.8</w:t>
-            </w:r>
-          </w:p>
-        </w:tc>
-        <w:tc>
-          <w:tcPr>
-            <w:tcW w:w="1115" w:type="dxa"/>
-          </w:tcPr>
-          <w:p>
-            <w:pPr>
-              <w:rPr>
-                <w:rFonts w:ascii="Times New Roman" w:hAnsi="Times New Roman" w:cs="Times New Roman"/>
-                <w:sz w:val="20"/>
-                <w:szCs w:val="20"/>
-                <w:lang w:val="es-CL"/>
-              </w:rPr>
-            </w:pPr>
+            <w:tcW w:w="851" w:type="dxa"/>
+          </w:tcPr>
+          <w:p>
+            <w:pPr>
+              <w:rPr>
+                <w:rFonts w:ascii="Times New Roman" w:hAnsi="Times New Roman" w:cs="Times New Roman"/>
+                <w:sz w:val="20"/>
+                <w:szCs w:val="20"/>
+                <w:lang w:val="es-CL"/>
+              </w:rPr>
+            </w:pPr>
+            <w:r>
+              <w:rPr>
+                <w:rFonts w:ascii="Times New Roman" w:hAnsi="Times New Roman" w:cs="Times New Roman"/>
+                <w:sz w:val="20"/>
+                <w:szCs w:val="20"/>
+                <w:lang w:val="es-CL"/>
+              </w:rPr>
+              <w:t>3.95</w:t>
+            </w:r>
+          </w:p>
+        </w:tc>
+        <w:tc>
+          <w:tcPr>
+            <w:tcW w:w="992" w:type="dxa"/>
+          </w:tcPr>
+          <w:p>
+            <w:pPr>
+              <w:rPr>
+                <w:rFonts w:ascii="Times New Roman" w:hAnsi="Times New Roman" w:cs="Times New Roman"/>
+                <w:sz w:val="20"/>
+                <w:szCs w:val="20"/>
+                <w:lang w:val="es-CL"/>
+              </w:rPr>
+            </w:pPr>
+            <w:r>
+              <w:rPr>
+                <w:rFonts w:ascii="Times New Roman" w:hAnsi="Times New Roman" w:cs="Times New Roman"/>
+                <w:sz w:val="20"/>
+                <w:szCs w:val="20"/>
+                <w:lang w:val="es-CL"/>
+              </w:rPr>
+              <w:t>0.</w:t>
+            </w:r>
+            <w:r>
+              <w:rPr>
+                <w:rFonts w:ascii="Times New Roman" w:hAnsi="Times New Roman" w:cs="Times New Roman"/>
+                <w:sz w:val="20"/>
+                <w:szCs w:val="20"/>
+                <w:lang w:val="es-CL"/>
+              </w:rPr>
+              <w:t>79</w:t>
+            </w:r>
+          </w:p>
+        </w:tc>
+        <w:tc>
+          <w:tcPr>
+            <w:tcW w:w="1682" w:type="dxa"/>
+          </w:tcPr>
+          <w:p>
+            <w:pPr>
+              <w:rPr>
+                <w:rFonts w:ascii="Times New Roman" w:hAnsi="Times New Roman" w:cs="Times New Roman"/>
+                <w:sz w:val="20"/>
+                <w:szCs w:val="20"/>
+                <w:lang w:val="es-CL"/>
+              </w:rPr>
+            </w:pPr>
+            <w:r>
+              <w:rPr>
+                <w:rFonts w:ascii="Times New Roman" w:hAnsi="Times New Roman" w:cs="Times New Roman"/>
+                <w:sz w:val="20"/>
+                <w:szCs w:val="20"/>
+              </w:rPr>
+              <w:t>1 &lt; 4 &lt; 5</w:t>
+            </w:r>
           </w:p>
         </w:tc>
         <w:tc>
@@ -2290,65 +2414,91 @@
         </w:tc>
         <w:tc>
           <w:tcPr>
-            <w:tcW w:w="1134" w:type="dxa"/>
-          </w:tcPr>
-          <w:p>
-            <w:pPr>
-              <w:rPr>
-                <w:rFonts w:ascii="Times New Roman" w:hAnsi="Times New Roman" w:cs="Times New Roman"/>
-                <w:sz w:val="20"/>
-                <w:szCs w:val="20"/>
-                <w:lang w:val="es-CL"/>
-              </w:rPr>
-            </w:pPr>
-            <w:r>
-              <w:rPr>
-                <w:rFonts w:ascii="Times New Roman" w:hAnsi="Times New Roman" w:cs="Times New Roman"/>
-                <w:sz w:val="20"/>
-                <w:szCs w:val="20"/>
-                <w:lang w:val="es-CL"/>
-              </w:rPr>
-              <w:t>3.4</w:t>
-            </w:r>
-          </w:p>
-        </w:tc>
-        <w:tc>
-          <w:tcPr>
-            <w:tcW w:w="1276" w:type="dxa"/>
-          </w:tcPr>
-          <w:p>
-            <w:pPr>
-              <w:rPr>
-                <w:rFonts w:ascii="Times New Roman" w:hAnsi="Times New Roman" w:cs="Times New Roman"/>
-                <w:sz w:val="20"/>
-                <w:szCs w:val="20"/>
-                <w:lang w:val="es-CL"/>
-              </w:rPr>
-            </w:pPr>
-            <w:r>
-              <w:rPr>
-                <w:rFonts w:ascii="Times New Roman" w:hAnsi="Times New Roman" w:cs="Times New Roman"/>
-                <w:sz w:val="20"/>
-                <w:szCs w:val="20"/>
-                <w:lang w:val="es-CL"/>
-              </w:rPr>
-              <w:t>1.9</w:t>
-            </w:r>
-          </w:p>
-        </w:tc>
-        <w:tc>
-          <w:tcPr>
-            <w:tcW w:w="1115" w:type="dxa"/>
-          </w:tcPr>
-          <w:p>
-            <w:pPr>
-              <w:rPr>
-                <w:rFonts w:ascii="Times New Roman" w:hAnsi="Times New Roman" w:cs="Times New Roman"/>
-                <w:sz w:val="20"/>
-                <w:szCs w:val="20"/>
-                <w:lang w:val="es-CL"/>
-              </w:rPr>
-            </w:pPr>
+            <w:tcW w:w="851" w:type="dxa"/>
+          </w:tcPr>
+          <w:p>
+            <w:pPr>
+              <w:rPr>
+                <w:rFonts w:ascii="Times New Roman" w:hAnsi="Times New Roman" w:cs="Times New Roman"/>
+                <w:sz w:val="20"/>
+                <w:szCs w:val="20"/>
+                <w:lang w:val="es-CL"/>
+              </w:rPr>
+            </w:pPr>
+            <w:r>
+              <w:rPr>
+                <w:rFonts w:ascii="Times New Roman" w:hAnsi="Times New Roman" w:cs="Times New Roman"/>
+                <w:sz w:val="20"/>
+                <w:szCs w:val="20"/>
+                <w:lang w:val="es-CL"/>
+              </w:rPr>
+              <w:t>3.</w:t>
+            </w:r>
+            <w:r>
+              <w:rPr>
+                <w:rFonts w:ascii="Times New Roman" w:hAnsi="Times New Roman" w:cs="Times New Roman"/>
+                <w:sz w:val="20"/>
+                <w:szCs w:val="20"/>
+                <w:lang w:val="es-CL"/>
+              </w:rPr>
+              <w:t>39</w:t>
+            </w:r>
+          </w:p>
+        </w:tc>
+        <w:tc>
+          <w:tcPr>
+            <w:tcW w:w="992" w:type="dxa"/>
+          </w:tcPr>
+          <w:p>
+            <w:pPr>
+              <w:rPr>
+                <w:rFonts w:ascii="Times New Roman" w:hAnsi="Times New Roman" w:cs="Times New Roman"/>
+                <w:sz w:val="20"/>
+                <w:szCs w:val="20"/>
+                <w:lang w:val="es-CL"/>
+              </w:rPr>
+            </w:pPr>
+            <w:r>
+              <w:rPr>
+                <w:rFonts w:ascii="Times New Roman" w:hAnsi="Times New Roman" w:cs="Times New Roman"/>
+                <w:sz w:val="20"/>
+                <w:szCs w:val="20"/>
+                <w:lang w:val="es-CL"/>
+              </w:rPr>
+              <w:t>1.</w:t>
+            </w:r>
+            <w:r>
+              <w:rPr>
+                <w:rFonts w:ascii="Times New Roman" w:hAnsi="Times New Roman" w:cs="Times New Roman"/>
+                <w:sz w:val="20"/>
+                <w:szCs w:val="20"/>
+                <w:lang w:val="es-CL"/>
+              </w:rPr>
+              <w:t>87</w:t>
+            </w:r>
+          </w:p>
+        </w:tc>
+        <w:tc>
+          <w:tcPr>
+            <w:tcW w:w="1682" w:type="dxa"/>
+          </w:tcPr>
+          <w:p>
+            <w:pPr>
+              <w:rPr>
+                <w:rFonts w:ascii="Times New Roman" w:hAnsi="Times New Roman" w:cs="Times New Roman"/>
+                <w:sz w:val="20"/>
+                <w:szCs w:val="20"/>
+                <w:lang w:val="es-CL"/>
+              </w:rPr>
+            </w:pPr>
+            <w:r>
+              <w:rPr>
+                <w:rFonts w:ascii="Times New Roman" w:hAnsi="Times New Roman" w:cs="Times New Roman"/>
+                <w:sz w:val="20"/>
+                <w:szCs w:val="20"/>
+              </w:rPr>
+              <w:t>0 &lt; 3 &lt; 8</w:t>
+            </w:r>
           </w:p>
         </w:tc>
         <w:tc>
@@ -2398,37 +2548,37 @@
         </w:tc>
         <w:tc>
           <w:tcPr>
-            <w:tcW w:w="1134" w:type="dxa"/>
-          </w:tcPr>
-          <w:p>
-            <w:pPr>
-              <w:rPr>
-                <w:rFonts w:ascii="Times New Roman" w:hAnsi="Times New Roman" w:cs="Times New Roman"/>
-                <w:sz w:val="20"/>
-                <w:szCs w:val="20"/>
-                <w:lang w:val="es-CL"/>
-              </w:rPr>
-            </w:pPr>
-          </w:p>
-        </w:tc>
-        <w:tc>
-          <w:tcPr>
-            <w:tcW w:w="1276" w:type="dxa"/>
-          </w:tcPr>
-          <w:p>
-            <w:pPr>
-              <w:rPr>
-                <w:rFonts w:ascii="Times New Roman" w:hAnsi="Times New Roman" w:cs="Times New Roman"/>
-                <w:sz w:val="20"/>
-                <w:szCs w:val="20"/>
-                <w:lang w:val="es-CL"/>
-              </w:rPr>
-            </w:pPr>
-          </w:p>
-        </w:tc>
-        <w:tc>
-          <w:tcPr>
-            <w:tcW w:w="1115" w:type="dxa"/>
+            <w:tcW w:w="851" w:type="dxa"/>
+          </w:tcPr>
+          <w:p>
+            <w:pPr>
+              <w:rPr>
+                <w:rFonts w:ascii="Times New Roman" w:hAnsi="Times New Roman" w:cs="Times New Roman"/>
+                <w:sz w:val="20"/>
+                <w:szCs w:val="20"/>
+                <w:lang w:val="es-CL"/>
+              </w:rPr>
+            </w:pPr>
+          </w:p>
+        </w:tc>
+        <w:tc>
+          <w:tcPr>
+            <w:tcW w:w="992" w:type="dxa"/>
+          </w:tcPr>
+          <w:p>
+            <w:pPr>
+              <w:rPr>
+                <w:rFonts w:ascii="Times New Roman" w:hAnsi="Times New Roman" w:cs="Times New Roman"/>
+                <w:sz w:val="20"/>
+                <w:szCs w:val="20"/>
+                <w:lang w:val="es-CL"/>
+              </w:rPr>
+            </w:pPr>
+          </w:p>
+        </w:tc>
+        <w:tc>
+          <w:tcPr>
+            <w:tcW w:w="1682" w:type="dxa"/>
           </w:tcPr>
           <w:p>
             <w:pPr>
@@ -2493,37 +2643,37 @@
         </w:tc>
         <w:tc>
           <w:tcPr>
-            <w:tcW w:w="1134" w:type="dxa"/>
-          </w:tcPr>
-          <w:p>
-            <w:pPr>
-              <w:rPr>
-                <w:rFonts w:ascii="Times New Roman" w:hAnsi="Times New Roman" w:cs="Times New Roman"/>
-                <w:sz w:val="20"/>
-                <w:szCs w:val="20"/>
-                <w:lang w:val="es-CL"/>
-              </w:rPr>
-            </w:pPr>
-          </w:p>
-        </w:tc>
-        <w:tc>
-          <w:tcPr>
-            <w:tcW w:w="1276" w:type="dxa"/>
-          </w:tcPr>
-          <w:p>
-            <w:pPr>
-              <w:rPr>
-                <w:rFonts w:ascii="Times New Roman" w:hAnsi="Times New Roman" w:cs="Times New Roman"/>
-                <w:sz w:val="20"/>
-                <w:szCs w:val="20"/>
-                <w:lang w:val="es-CL"/>
-              </w:rPr>
-            </w:pPr>
-          </w:p>
-        </w:tc>
-        <w:tc>
-          <w:tcPr>
-            <w:tcW w:w="1115" w:type="dxa"/>
+            <w:tcW w:w="851" w:type="dxa"/>
+          </w:tcPr>
+          <w:p>
+            <w:pPr>
+              <w:rPr>
+                <w:rFonts w:ascii="Times New Roman" w:hAnsi="Times New Roman" w:cs="Times New Roman"/>
+                <w:sz w:val="20"/>
+                <w:szCs w:val="20"/>
+                <w:lang w:val="es-CL"/>
+              </w:rPr>
+            </w:pPr>
+          </w:p>
+        </w:tc>
+        <w:tc>
+          <w:tcPr>
+            <w:tcW w:w="992" w:type="dxa"/>
+          </w:tcPr>
+          <w:p>
+            <w:pPr>
+              <w:rPr>
+                <w:rFonts w:ascii="Times New Roman" w:hAnsi="Times New Roman" w:cs="Times New Roman"/>
+                <w:sz w:val="20"/>
+                <w:szCs w:val="20"/>
+                <w:lang w:val="es-CL"/>
+              </w:rPr>
+            </w:pPr>
+          </w:p>
+        </w:tc>
+        <w:tc>
+          <w:tcPr>
+            <w:tcW w:w="1682" w:type="dxa"/>
           </w:tcPr>
           <w:p>
             <w:pPr>
@@ -2588,37 +2738,37 @@
         </w:tc>
         <w:tc>
           <w:tcPr>
-            <w:tcW w:w="1134" w:type="dxa"/>
-          </w:tcPr>
-          <w:p>
-            <w:pPr>
-              <w:rPr>
-                <w:rFonts w:ascii="Times New Roman" w:hAnsi="Times New Roman" w:cs="Times New Roman"/>
-                <w:sz w:val="20"/>
-                <w:szCs w:val="20"/>
-                <w:lang w:val="es-CL"/>
-              </w:rPr>
-            </w:pPr>
-          </w:p>
-        </w:tc>
-        <w:tc>
-          <w:tcPr>
-            <w:tcW w:w="1276" w:type="dxa"/>
-          </w:tcPr>
-          <w:p>
-            <w:pPr>
-              <w:rPr>
-                <w:rFonts w:ascii="Times New Roman" w:hAnsi="Times New Roman" w:cs="Times New Roman"/>
-                <w:sz w:val="20"/>
-                <w:szCs w:val="20"/>
-                <w:lang w:val="es-CL"/>
-              </w:rPr>
-            </w:pPr>
-          </w:p>
-        </w:tc>
-        <w:tc>
-          <w:tcPr>
-            <w:tcW w:w="1115" w:type="dxa"/>
+            <w:tcW w:w="851" w:type="dxa"/>
+          </w:tcPr>
+          <w:p>
+            <w:pPr>
+              <w:rPr>
+                <w:rFonts w:ascii="Times New Roman" w:hAnsi="Times New Roman" w:cs="Times New Roman"/>
+                <w:sz w:val="20"/>
+                <w:szCs w:val="20"/>
+                <w:lang w:val="es-CL"/>
+              </w:rPr>
+            </w:pPr>
+          </w:p>
+        </w:tc>
+        <w:tc>
+          <w:tcPr>
+            <w:tcW w:w="992" w:type="dxa"/>
+          </w:tcPr>
+          <w:p>
+            <w:pPr>
+              <w:rPr>
+                <w:rFonts w:ascii="Times New Roman" w:hAnsi="Times New Roman" w:cs="Times New Roman"/>
+                <w:sz w:val="20"/>
+                <w:szCs w:val="20"/>
+                <w:lang w:val="es-CL"/>
+              </w:rPr>
+            </w:pPr>
+          </w:p>
+        </w:tc>
+        <w:tc>
+          <w:tcPr>
+            <w:tcW w:w="1682" w:type="dxa"/>
           </w:tcPr>
           <w:p>
             <w:pPr>
@@ -2683,37 +2833,37 @@
         </w:tc>
         <w:tc>
           <w:tcPr>
-            <w:tcW w:w="1134" w:type="dxa"/>
-          </w:tcPr>
-          <w:p>
-            <w:pPr>
-              <w:rPr>
-                <w:rFonts w:ascii="Times New Roman" w:hAnsi="Times New Roman" w:cs="Times New Roman"/>
-                <w:sz w:val="20"/>
-                <w:szCs w:val="20"/>
-                <w:lang w:val="es-CL"/>
-              </w:rPr>
-            </w:pPr>
-          </w:p>
-        </w:tc>
-        <w:tc>
-          <w:tcPr>
-            <w:tcW w:w="1276" w:type="dxa"/>
-          </w:tcPr>
-          <w:p>
-            <w:pPr>
-              <w:rPr>
-                <w:rFonts w:ascii="Times New Roman" w:hAnsi="Times New Roman" w:cs="Times New Roman"/>
-                <w:sz w:val="20"/>
-                <w:szCs w:val="20"/>
-                <w:lang w:val="es-CL"/>
-              </w:rPr>
-            </w:pPr>
-          </w:p>
-        </w:tc>
-        <w:tc>
-          <w:tcPr>
-            <w:tcW w:w="1115" w:type="dxa"/>
+            <w:tcW w:w="851" w:type="dxa"/>
+          </w:tcPr>
+          <w:p>
+            <w:pPr>
+              <w:rPr>
+                <w:rFonts w:ascii="Times New Roman" w:hAnsi="Times New Roman" w:cs="Times New Roman"/>
+                <w:sz w:val="20"/>
+                <w:szCs w:val="20"/>
+                <w:lang w:val="es-CL"/>
+              </w:rPr>
+            </w:pPr>
+          </w:p>
+        </w:tc>
+        <w:tc>
+          <w:tcPr>
+            <w:tcW w:w="992" w:type="dxa"/>
+          </w:tcPr>
+          <w:p>
+            <w:pPr>
+              <w:rPr>
+                <w:rFonts w:ascii="Times New Roman" w:hAnsi="Times New Roman" w:cs="Times New Roman"/>
+                <w:sz w:val="20"/>
+                <w:szCs w:val="20"/>
+                <w:lang w:val="es-CL"/>
+              </w:rPr>
+            </w:pPr>
+          </w:p>
+        </w:tc>
+        <w:tc>
+          <w:tcPr>
+            <w:tcW w:w="1682" w:type="dxa"/>
           </w:tcPr>
           <w:p>
             <w:pPr>
@@ -2778,37 +2928,37 @@
         </w:tc>
         <w:tc>
           <w:tcPr>
-            <w:tcW w:w="1134" w:type="dxa"/>
-          </w:tcPr>
-          <w:p>
-            <w:pPr>
-              <w:rPr>
-                <w:rFonts w:ascii="Times New Roman" w:hAnsi="Times New Roman" w:cs="Times New Roman"/>
-                <w:sz w:val="20"/>
-                <w:szCs w:val="20"/>
-                <w:lang w:val="es-CL"/>
-              </w:rPr>
-            </w:pPr>
-          </w:p>
-        </w:tc>
-        <w:tc>
-          <w:tcPr>
-            <w:tcW w:w="1276" w:type="dxa"/>
-          </w:tcPr>
-          <w:p>
-            <w:pPr>
-              <w:rPr>
-                <w:rFonts w:ascii="Times New Roman" w:hAnsi="Times New Roman" w:cs="Times New Roman"/>
-                <w:sz w:val="20"/>
-                <w:szCs w:val="20"/>
-                <w:lang w:val="es-CL"/>
-              </w:rPr>
-            </w:pPr>
-          </w:p>
-        </w:tc>
-        <w:tc>
-          <w:tcPr>
-            <w:tcW w:w="1115" w:type="dxa"/>
+            <w:tcW w:w="851" w:type="dxa"/>
+          </w:tcPr>
+          <w:p>
+            <w:pPr>
+              <w:rPr>
+                <w:rFonts w:ascii="Times New Roman" w:hAnsi="Times New Roman" w:cs="Times New Roman"/>
+                <w:sz w:val="20"/>
+                <w:szCs w:val="20"/>
+                <w:lang w:val="es-CL"/>
+              </w:rPr>
+            </w:pPr>
+          </w:p>
+        </w:tc>
+        <w:tc>
+          <w:tcPr>
+            <w:tcW w:w="992" w:type="dxa"/>
+          </w:tcPr>
+          <w:p>
+            <w:pPr>
+              <w:rPr>
+                <w:rFonts w:ascii="Times New Roman" w:hAnsi="Times New Roman" w:cs="Times New Roman"/>
+                <w:sz w:val="20"/>
+                <w:szCs w:val="20"/>
+                <w:lang w:val="es-CL"/>
+              </w:rPr>
+            </w:pPr>
+          </w:p>
+        </w:tc>
+        <w:tc>
+          <w:tcPr>
+            <w:tcW w:w="1682" w:type="dxa"/>
           </w:tcPr>
           <w:p>
             <w:pPr>
@@ -2873,37 +3023,37 @@
         </w:tc>
         <w:tc>
           <w:tcPr>
-            <w:tcW w:w="1134" w:type="dxa"/>
-          </w:tcPr>
-          <w:p>
-            <w:pPr>
-              <w:rPr>
-                <w:rFonts w:ascii="Times New Roman" w:hAnsi="Times New Roman" w:cs="Times New Roman"/>
-                <w:sz w:val="20"/>
-                <w:szCs w:val="20"/>
-                <w:lang w:val="es-CL"/>
-              </w:rPr>
-            </w:pPr>
-          </w:p>
-        </w:tc>
-        <w:tc>
-          <w:tcPr>
-            <w:tcW w:w="1276" w:type="dxa"/>
-          </w:tcPr>
-          <w:p>
-            <w:pPr>
-              <w:rPr>
-                <w:rFonts w:ascii="Times New Roman" w:hAnsi="Times New Roman" w:cs="Times New Roman"/>
-                <w:sz w:val="20"/>
-                <w:szCs w:val="20"/>
-                <w:lang w:val="es-CL"/>
-              </w:rPr>
-            </w:pPr>
-          </w:p>
-        </w:tc>
-        <w:tc>
-          <w:tcPr>
-            <w:tcW w:w="1115" w:type="dxa"/>
+            <w:tcW w:w="851" w:type="dxa"/>
+          </w:tcPr>
+          <w:p>
+            <w:pPr>
+              <w:rPr>
+                <w:rFonts w:ascii="Times New Roman" w:hAnsi="Times New Roman" w:cs="Times New Roman"/>
+                <w:sz w:val="20"/>
+                <w:szCs w:val="20"/>
+                <w:lang w:val="es-CL"/>
+              </w:rPr>
+            </w:pPr>
+          </w:p>
+        </w:tc>
+        <w:tc>
+          <w:tcPr>
+            <w:tcW w:w="992" w:type="dxa"/>
+          </w:tcPr>
+          <w:p>
+            <w:pPr>
+              <w:rPr>
+                <w:rFonts w:ascii="Times New Roman" w:hAnsi="Times New Roman" w:cs="Times New Roman"/>
+                <w:sz w:val="20"/>
+                <w:szCs w:val="20"/>
+                <w:lang w:val="es-CL"/>
+              </w:rPr>
+            </w:pPr>
+          </w:p>
+        </w:tc>
+        <w:tc>
+          <w:tcPr>
+            <w:tcW w:w="1682" w:type="dxa"/>
           </w:tcPr>
           <w:p>
             <w:pPr>
@@ -2968,37 +3118,37 @@
         </w:tc>
         <w:tc>
           <w:tcPr>
-            <w:tcW w:w="1134" w:type="dxa"/>
-          </w:tcPr>
-          <w:p>
-            <w:pPr>
-              <w:rPr>
-                <w:rFonts w:ascii="Times New Roman" w:hAnsi="Times New Roman" w:cs="Times New Roman"/>
-                <w:sz w:val="20"/>
-                <w:szCs w:val="20"/>
-                <w:lang w:val="es-CL"/>
-              </w:rPr>
-            </w:pPr>
-          </w:p>
-        </w:tc>
-        <w:tc>
-          <w:tcPr>
-            <w:tcW w:w="1276" w:type="dxa"/>
-          </w:tcPr>
-          <w:p>
-            <w:pPr>
-              <w:rPr>
-                <w:rFonts w:ascii="Times New Roman" w:hAnsi="Times New Roman" w:cs="Times New Roman"/>
-                <w:sz w:val="20"/>
-                <w:szCs w:val="20"/>
-                <w:lang w:val="es-CL"/>
-              </w:rPr>
-            </w:pPr>
-          </w:p>
-        </w:tc>
-        <w:tc>
-          <w:tcPr>
-            <w:tcW w:w="1115" w:type="dxa"/>
+            <w:tcW w:w="851" w:type="dxa"/>
+          </w:tcPr>
+          <w:p>
+            <w:pPr>
+              <w:rPr>
+                <w:rFonts w:ascii="Times New Roman" w:hAnsi="Times New Roman" w:cs="Times New Roman"/>
+                <w:sz w:val="20"/>
+                <w:szCs w:val="20"/>
+                <w:lang w:val="es-CL"/>
+              </w:rPr>
+            </w:pPr>
+          </w:p>
+        </w:tc>
+        <w:tc>
+          <w:tcPr>
+            <w:tcW w:w="992" w:type="dxa"/>
+          </w:tcPr>
+          <w:p>
+            <w:pPr>
+              <w:rPr>
+                <w:rFonts w:ascii="Times New Roman" w:hAnsi="Times New Roman" w:cs="Times New Roman"/>
+                <w:sz w:val="20"/>
+                <w:szCs w:val="20"/>
+                <w:lang w:val="es-CL"/>
+              </w:rPr>
+            </w:pPr>
+          </w:p>
+        </w:tc>
+        <w:tc>
+          <w:tcPr>
+            <w:tcW w:w="1682" w:type="dxa"/>
           </w:tcPr>
           <w:p>
             <w:pPr>
@@ -3066,7 +3216,7 @@
         </w:tc>
         <w:tc>
           <w:tcPr>
-            <w:tcW w:w="1134" w:type="dxa"/>
+            <w:tcW w:w="851" w:type="dxa"/>
             <w:tcBorders>
               <w:bottom w:val="single" w:sz="4" w:space="0" w:color="auto"/>
             </w:tcBorders>
@@ -3084,7 +3234,7 @@
         </w:tc>
         <w:tc>
           <w:tcPr>
-            <w:tcW w:w="1276" w:type="dxa"/>
+            <w:tcW w:w="992" w:type="dxa"/>
             <w:tcBorders>
               <w:bottom w:val="single" w:sz="4" w:space="0" w:color="auto"/>
             </w:tcBorders>
@@ -3102,7 +3252,7 @@
         </w:tc>
         <w:tc>
           <w:tcPr>
-            <w:tcW w:w="1115" w:type="dxa"/>
+            <w:tcW w:w="1682" w:type="dxa"/>
             <w:tcBorders>
               <w:bottom w:val="single" w:sz="4" w:space="0" w:color="auto"/>
             </w:tcBorders>
@@ -4222,7 +4372,6 @@
   <w:style w:type="character" w:default="1" w:styleId="Fuentedeprrafopredeter">
     <w:name w:val="Default Paragraph Font"/>
     <w:uiPriority w:val="1"/>
-    <w:semiHidden/>
     <w:unhideWhenUsed/>
   </w:style>
   <w:style w:type="table" w:default="1" w:styleId="Tablanormal">

</xml_diff>